<commit_message>
push parceque la ca marche et que je veut pas tout casser ensuite
</commit_message>
<xml_diff>
--- a/ui/Altalents.MVC/Templates/Template_DT_Altea_2024_FirstPage.docx
+++ b/ui/Altalents.MVC/Templates/Template_DT_Altea_2024_FirstPage.docx
@@ -1835,47 +1835,6 @@
         </w:tc>
       </w:tr>
       <w:tr>
-        <w:trPr>
-          <w:trHeight w:val="157"/>
-        </w:trPr>
-        <w:tc>
-          <w:tcPr>
-            <w:tcW w:w="876" w:type="dxa"/>
-            <w:shd w:val="clear" w:color="auto" w:fill="FFFFFF" w:themeFill="background1"/>
-            <w:vAlign w:val="center"/>
-          </w:tcPr>
-          <w:p>
-            <w:pPr>
-              <w:rPr>
-                <w:b/>
-                <w:bCs/>
-                <w:noProof/>
-                <w:color w:val="1D2263"/>
-              </w:rPr>
-            </w:pPr>
-          </w:p>
-        </w:tc>
-        <w:tc>
-          <w:tcPr>
-            <w:tcW w:w="9638" w:type="dxa"/>
-            <w:gridSpan w:val="3"/>
-            <w:shd w:val="clear" w:color="auto" w:fill="FFFFFF" w:themeFill="background1"/>
-            <w:vAlign w:val="center"/>
-          </w:tcPr>
-          <w:p>
-            <w:pPr>
-              <w:rPr>
-                <w:b/>
-                <w:bCs/>
-                <w:color w:val="1D2263"/>
-                <w:sz w:val="16"/>
-                <w:szCs w:val="16"/>
-              </w:rPr>
-            </w:pPr>
-          </w:p>
-        </w:tc>
-      </w:tr>
-      <w:tr>
         <w:tblPrEx>
           <w:tblBorders>
             <w:top w:val="single" w:sz="4" w:space="0" w:color="C0B6FF"/>
@@ -2369,9 +2328,518 @@
         <w:t>{{TABLEAU_RECURSIF_COMPETENCES_METIER}}</w:t>
       </w:r>
     </w:p>
+    <w:p>
+      <w:pPr>
+        <w:rPr>
+          <w:b/>
+          <w:bCs/>
+          <w:sz w:val="32"/>
+          <w:szCs w:val="32"/>
+          <w:lang w:val="en-CA"/>
+        </w:rPr>
+      </w:pPr>
+    </w:p>
+    <w:tbl>
+      <w:tblPr>
+        <w:tblStyle w:val="TableGrid"/>
+        <w:tblW w:w="10514" w:type="dxa"/>
+        <w:tblBorders>
+          <w:top w:val="none" w:sz="0" w:space="0" w:color="auto"/>
+          <w:left w:val="none" w:sz="0" w:space="0" w:color="auto"/>
+          <w:bottom w:val="none" w:sz="0" w:space="0" w:color="auto"/>
+          <w:right w:val="none" w:sz="0" w:space="0" w:color="auto"/>
+          <w:insideH w:val="none" w:sz="0" w:space="0" w:color="auto"/>
+          <w:insideV w:val="none" w:sz="0" w:space="0" w:color="auto"/>
+        </w:tblBorders>
+        <w:shd w:val="clear" w:color="auto" w:fill="FFFFFF" w:themeFill="background1"/>
+        <w:tblCellMar>
+          <w:top w:w="113" w:type="dxa"/>
+          <w:bottom w:w="113" w:type="dxa"/>
+        </w:tblCellMar>
+        <w:tblLook w:val="04A0" w:firstRow="1" w:lastRow="0" w:firstColumn="1" w:lastColumn="0" w:noHBand="0" w:noVBand="1"/>
+      </w:tblPr>
+      <w:tblGrid>
+        <w:gridCol w:w="876"/>
+        <w:gridCol w:w="9638"/>
+      </w:tblGrid>
+      <w:tr>
+        <w:tc>
+          <w:tcPr>
+            <w:tcW w:w="876" w:type="dxa"/>
+            <w:shd w:val="clear" w:color="auto" w:fill="FFFFFF" w:themeFill="background1"/>
+            <w:vAlign w:val="center"/>
+          </w:tcPr>
+          <w:p>
+            <w:pPr>
+              <w:rPr>
+                <w:b/>
+                <w:bCs/>
+                <w:color w:val="7A4AFF"/>
+                <w:sz w:val="36"/>
+                <w:szCs w:val="36"/>
+              </w:rPr>
+            </w:pPr>
+            <w:bookmarkStart w:id="0" w:name="_Hlk184891001"/>
+            <w:r>
+              <w:rPr>
+                <w:b/>
+                <w:bCs/>
+                <w:noProof/>
+                <w:color w:val="1D2263"/>
+              </w:rPr>
+              <w:drawing>
+                <wp:inline distT="0" distB="0" distL="0" distR="0" wp14:anchorId="1A3F192E" wp14:editId="3EA98906">
+                  <wp:extent cx="419100" cy="419100"/>
+                  <wp:effectExtent l="0" t="0" r="0" b="0"/>
+                  <wp:docPr id="325822034" name="Image 11" descr="A blue graduation cap with a tassel&#10;&#10;Description automatically generated"/>
+                  <wp:cNvGraphicFramePr>
+                    <a:graphicFrameLocks xmlns:a="http://schemas.openxmlformats.org/drawingml/2006/main" noChangeAspect="1"/>
+                  </wp:cNvGraphicFramePr>
+                  <a:graphic xmlns:a="http://schemas.openxmlformats.org/drawingml/2006/main">
+                    <a:graphicData uri="http://schemas.openxmlformats.org/drawingml/2006/picture">
+                      <pic:pic xmlns:pic="http://schemas.openxmlformats.org/drawingml/2006/picture">
+                        <pic:nvPicPr>
+                          <pic:cNvPr id="325822034" name="Image 11" descr="A blue graduation cap with a tassel&#10;&#10;Description automatically generated"/>
+                          <pic:cNvPicPr/>
+                        </pic:nvPicPr>
+                        <pic:blipFill>
+                          <a:blip r:embed="rId22" cstate="print">
+                            <a:extLst>
+                              <a:ext uri="{28A0092B-C50C-407E-A947-70E740481C1C}">
+                                <a14:useLocalDpi xmlns:a14="http://schemas.microsoft.com/office/drawing/2010/main" val="0"/>
+                              </a:ext>
+                            </a:extLst>
+                          </a:blip>
+                          <a:stretch>
+                            <a:fillRect/>
+                          </a:stretch>
+                        </pic:blipFill>
+                        <pic:spPr>
+                          <a:xfrm flipH="1">
+                            <a:off x="0" y="0"/>
+                            <a:ext cx="420600" cy="420600"/>
+                          </a:xfrm>
+                          <a:prstGeom prst="rect">
+                            <a:avLst/>
+                          </a:prstGeom>
+                        </pic:spPr>
+                      </pic:pic>
+                    </a:graphicData>
+                  </a:graphic>
+                </wp:inline>
+              </w:drawing>
+            </w:r>
+          </w:p>
+        </w:tc>
+        <w:tc>
+          <w:tcPr>
+            <w:tcW w:w="9638" w:type="dxa"/>
+            <w:shd w:val="clear" w:color="auto" w:fill="FFFFFF" w:themeFill="background1"/>
+            <w:vAlign w:val="center"/>
+          </w:tcPr>
+          <w:p>
+            <w:pPr>
+              <w:rPr>
+                <w:b/>
+                <w:bCs/>
+                <w:color w:val="7A4AFF"/>
+                <w:sz w:val="36"/>
+                <w:szCs w:val="36"/>
+              </w:rPr>
+            </w:pPr>
+            <w:r>
+              <w:rPr>
+                <w:b/>
+                <w:bCs/>
+                <w:color w:val="1D2263"/>
+                <w:sz w:val="36"/>
+                <w:szCs w:val="36"/>
+              </w:rPr>
+              <w:t>Formations</w:t>
+            </w:r>
+          </w:p>
+        </w:tc>
+      </w:tr>
+    </w:tbl>
+    <w:bookmarkEnd w:id="0"/>
+    <w:p>
+      <w:pPr>
+        <w:rPr>
+          <w:b/>
+          <w:bCs/>
+          <w:sz w:val="32"/>
+          <w:szCs w:val="32"/>
+          <w:lang w:val="en-CA"/>
+        </w:rPr>
+      </w:pPr>
+      <w:r>
+        <w:rPr>
+          <w:b/>
+          <w:bCs/>
+          <w:sz w:val="32"/>
+          <w:szCs w:val="32"/>
+          <w:lang w:val="en-CA"/>
+        </w:rPr>
+        <w:t>{{TABLEAU_RECURSIF_FORMATIONS}}</w:t>
+      </w:r>
+    </w:p>
+    <w:p>
+      <w:pPr>
+        <w:rPr>
+          <w:sz w:val="16"/>
+          <w:szCs w:val="16"/>
+        </w:rPr>
+      </w:pPr>
+    </w:p>
+    <w:tbl>
+      <w:tblPr>
+        <w:tblStyle w:val="TableGrid"/>
+        <w:tblpPr w:leftFromText="141" w:rightFromText="141" w:vertAnchor="text" w:horzAnchor="margin" w:tblpY="339"/>
+        <w:tblW w:w="10514" w:type="dxa"/>
+        <w:tblBorders>
+          <w:top w:val="none" w:sz="0" w:space="0" w:color="auto"/>
+          <w:left w:val="none" w:sz="0" w:space="0" w:color="auto"/>
+          <w:bottom w:val="none" w:sz="0" w:space="0" w:color="auto"/>
+          <w:right w:val="none" w:sz="0" w:space="0" w:color="auto"/>
+          <w:insideH w:val="none" w:sz="0" w:space="0" w:color="auto"/>
+          <w:insideV w:val="none" w:sz="0" w:space="0" w:color="auto"/>
+        </w:tblBorders>
+        <w:shd w:val="clear" w:color="auto" w:fill="FFFFFF" w:themeFill="background1"/>
+        <w:tblCellMar>
+          <w:top w:w="113" w:type="dxa"/>
+          <w:bottom w:w="113" w:type="dxa"/>
+        </w:tblCellMar>
+        <w:tblLook w:val="04A0" w:firstRow="1" w:lastRow="0" w:firstColumn="1" w:lastColumn="0" w:noHBand="0" w:noVBand="1"/>
+      </w:tblPr>
+      <w:tblGrid>
+        <w:gridCol w:w="876"/>
+        <w:gridCol w:w="9638"/>
+      </w:tblGrid>
+      <w:tr>
+        <w:tc>
+          <w:tcPr>
+            <w:tcW w:w="876" w:type="dxa"/>
+            <w:shd w:val="clear" w:color="auto" w:fill="FFFFFF" w:themeFill="background1"/>
+            <w:vAlign w:val="center"/>
+          </w:tcPr>
+          <w:p>
+            <w:pPr>
+              <w:rPr>
+                <w:b/>
+                <w:bCs/>
+                <w:color w:val="7A4AFF"/>
+                <w:sz w:val="36"/>
+                <w:szCs w:val="36"/>
+              </w:rPr>
+            </w:pPr>
+            <w:r>
+              <w:rPr>
+                <w:b/>
+                <w:bCs/>
+                <w:noProof/>
+                <w:color w:val="1D2263"/>
+              </w:rPr>
+              <w:drawing>
+                <wp:inline distT="0" distB="0" distL="0" distR="0" wp14:anchorId="00D748F6" wp14:editId="7434D833">
+                  <wp:extent cx="419100" cy="419100"/>
+                  <wp:effectExtent l="0" t="0" r="0" b="0"/>
+                  <wp:docPr id="70648099" name="Image 11" descr="A close-up of a check mark&#10;&#10;Description automatically generated"/>
+                  <wp:cNvGraphicFramePr>
+                    <a:graphicFrameLocks xmlns:a="http://schemas.openxmlformats.org/drawingml/2006/main" noChangeAspect="1"/>
+                  </wp:cNvGraphicFramePr>
+                  <a:graphic xmlns:a="http://schemas.openxmlformats.org/drawingml/2006/main">
+                    <a:graphicData uri="http://schemas.openxmlformats.org/drawingml/2006/picture">
+                      <pic:pic xmlns:pic="http://schemas.openxmlformats.org/drawingml/2006/picture">
+                        <pic:nvPicPr>
+                          <pic:cNvPr id="70648099" name="Image 11" descr="A close-up of a check mark&#10;&#10;Description automatically generated"/>
+                          <pic:cNvPicPr/>
+                        </pic:nvPicPr>
+                        <pic:blipFill>
+                          <a:blip r:embed="rId23" cstate="print">
+                            <a:extLst>
+                              <a:ext uri="{28A0092B-C50C-407E-A947-70E740481C1C}">
+                                <a14:useLocalDpi xmlns:a14="http://schemas.microsoft.com/office/drawing/2010/main" val="0"/>
+                              </a:ext>
+                            </a:extLst>
+                          </a:blip>
+                          <a:stretch>
+                            <a:fillRect/>
+                          </a:stretch>
+                        </pic:blipFill>
+                        <pic:spPr>
+                          <a:xfrm>
+                            <a:off x="0" y="0"/>
+                            <a:ext cx="457761" cy="457761"/>
+                          </a:xfrm>
+                          <a:prstGeom prst="rect">
+                            <a:avLst/>
+                          </a:prstGeom>
+                        </pic:spPr>
+                      </pic:pic>
+                    </a:graphicData>
+                  </a:graphic>
+                </wp:inline>
+              </w:drawing>
+            </w:r>
+          </w:p>
+        </w:tc>
+        <w:tc>
+          <w:tcPr>
+            <w:tcW w:w="9638" w:type="dxa"/>
+            <w:shd w:val="clear" w:color="auto" w:fill="FFFFFF" w:themeFill="background1"/>
+            <w:vAlign w:val="center"/>
+          </w:tcPr>
+          <w:p>
+            <w:pPr>
+              <w:rPr>
+                <w:b/>
+                <w:bCs/>
+                <w:color w:val="7A4AFF"/>
+                <w:sz w:val="36"/>
+                <w:szCs w:val="36"/>
+              </w:rPr>
+            </w:pPr>
+            <w:r>
+              <w:rPr>
+                <w:b/>
+                <w:bCs/>
+                <w:color w:val="1D2263"/>
+                <w:sz w:val="36"/>
+                <w:szCs w:val="36"/>
+              </w:rPr>
+              <w:t>Certifications</w:t>
+            </w:r>
+          </w:p>
+        </w:tc>
+      </w:tr>
+    </w:tbl>
+    <w:p>
+      <w:pPr>
+        <w:rPr>
+          <w:b/>
+          <w:bCs/>
+          <w:sz w:val="32"/>
+          <w:szCs w:val="32"/>
+          <w:lang w:val="en-CA"/>
+        </w:rPr>
+      </w:pPr>
+      <w:r>
+        <w:rPr>
+          <w:b/>
+          <w:bCs/>
+          <w:sz w:val="32"/>
+          <w:szCs w:val="32"/>
+          <w:lang w:val="en-CA"/>
+        </w:rPr>
+        <w:t>{{TABLEAU_RECURSIF_</w:t>
+      </w:r>
+      <w:r>
+        <w:rPr>
+          <w:b/>
+          <w:bCs/>
+          <w:sz w:val="32"/>
+          <w:szCs w:val="32"/>
+          <w:lang w:val="en-CA"/>
+        </w:rPr>
+        <w:t>CERTIFICATIONS</w:t>
+      </w:r>
+      <w:r>
+        <w:rPr>
+          <w:b/>
+          <w:bCs/>
+          <w:sz w:val="32"/>
+          <w:szCs w:val="32"/>
+          <w:lang w:val="en-CA"/>
+        </w:rPr>
+        <w:t>}}</w:t>
+      </w:r>
+    </w:p>
+    <w:p>
+      <w:pPr>
+        <w:rPr>
+          <w:b/>
+          <w:bCs/>
+          <w:sz w:val="32"/>
+          <w:szCs w:val="32"/>
+          <w:lang w:val="en-CA"/>
+        </w:rPr>
+      </w:pPr>
+    </w:p>
+    <w:tbl>
+      <w:tblPr>
+        <w:tblStyle w:val="TableGrid"/>
+        <w:tblW w:w="10514" w:type="dxa"/>
+        <w:tblBorders>
+          <w:top w:val="none" w:sz="0" w:space="0" w:color="auto"/>
+          <w:left w:val="none" w:sz="0" w:space="0" w:color="auto"/>
+          <w:bottom w:val="none" w:sz="0" w:space="0" w:color="auto"/>
+          <w:right w:val="none" w:sz="0" w:space="0" w:color="auto"/>
+          <w:insideH w:val="none" w:sz="0" w:space="0" w:color="auto"/>
+          <w:insideV w:val="none" w:sz="0" w:space="0" w:color="auto"/>
+        </w:tblBorders>
+        <w:shd w:val="clear" w:color="auto" w:fill="FFFFFF" w:themeFill="background1"/>
+        <w:tblCellMar>
+          <w:top w:w="113" w:type="dxa"/>
+          <w:bottom w:w="113" w:type="dxa"/>
+        </w:tblCellMar>
+        <w:tblLook w:val="04A0" w:firstRow="1" w:lastRow="0" w:firstColumn="1" w:lastColumn="0" w:noHBand="0" w:noVBand="1"/>
+      </w:tblPr>
+      <w:tblGrid>
+        <w:gridCol w:w="962"/>
+        <w:gridCol w:w="9552"/>
+      </w:tblGrid>
+      <w:tr>
+        <w:tc>
+          <w:tcPr>
+            <w:tcW w:w="962" w:type="dxa"/>
+            <w:shd w:val="clear" w:color="auto" w:fill="FFFFFF" w:themeFill="background1"/>
+            <w:vAlign w:val="center"/>
+          </w:tcPr>
+          <w:p>
+            <w:pPr>
+              <w:rPr>
+                <w:b/>
+                <w:bCs/>
+                <w:color w:val="7A4AFF"/>
+                <w:sz w:val="36"/>
+                <w:szCs w:val="36"/>
+              </w:rPr>
+            </w:pPr>
+            <w:r>
+              <w:rPr>
+                <w:b/>
+                <w:bCs/>
+                <w:noProof/>
+                <w:color w:val="1D2263"/>
+              </w:rPr>
+              <w:drawing>
+                <wp:inline distT="0" distB="0" distL="0" distR="0" wp14:anchorId="6EC6DE3C" wp14:editId="5E488713">
+                  <wp:extent cx="474134" cy="474134"/>
+                  <wp:effectExtent l="0" t="0" r="0" b="0"/>
+                  <wp:docPr id="1402148652" name="Image 11"/>
+                  <wp:cNvGraphicFramePr>
+                    <a:graphicFrameLocks xmlns:a="http://schemas.openxmlformats.org/drawingml/2006/main" noChangeAspect="1"/>
+                  </wp:cNvGraphicFramePr>
+                  <a:graphic xmlns:a="http://schemas.openxmlformats.org/drawingml/2006/main">
+                    <a:graphicData uri="http://schemas.openxmlformats.org/drawingml/2006/picture">
+                      <pic:pic xmlns:pic="http://schemas.openxmlformats.org/drawingml/2006/picture">
+                        <pic:nvPicPr>
+                          <pic:cNvPr id="1402148652" name="Image 11"/>
+                          <pic:cNvPicPr/>
+                        </pic:nvPicPr>
+                        <pic:blipFill>
+                          <a:blip r:embed="rId24" cstate="print">
+                            <a:extLst>
+                              <a:ext uri="{28A0092B-C50C-407E-A947-70E740481C1C}">
+                                <a14:useLocalDpi xmlns:a14="http://schemas.microsoft.com/office/drawing/2010/main" val="0"/>
+                              </a:ext>
+                            </a:extLst>
+                          </a:blip>
+                          <a:stretch>
+                            <a:fillRect/>
+                          </a:stretch>
+                        </pic:blipFill>
+                        <pic:spPr>
+                          <a:xfrm>
+                            <a:off x="0" y="0"/>
+                            <a:ext cx="524858" cy="524858"/>
+                          </a:xfrm>
+                          <a:prstGeom prst="rect">
+                            <a:avLst/>
+                          </a:prstGeom>
+                        </pic:spPr>
+                      </pic:pic>
+                    </a:graphicData>
+                  </a:graphic>
+                </wp:inline>
+              </w:drawing>
+            </w:r>
+          </w:p>
+        </w:tc>
+        <w:tc>
+          <w:tcPr>
+            <w:tcW w:w="9552" w:type="dxa"/>
+            <w:shd w:val="clear" w:color="auto" w:fill="FFFFFF" w:themeFill="background1"/>
+            <w:vAlign w:val="center"/>
+          </w:tcPr>
+          <w:p>
+            <w:pPr>
+              <w:rPr>
+                <w:b/>
+                <w:bCs/>
+                <w:color w:val="7A4AFF"/>
+                <w:sz w:val="36"/>
+                <w:szCs w:val="36"/>
+              </w:rPr>
+            </w:pPr>
+            <w:r>
+              <w:rPr>
+                <w:b/>
+                <w:bCs/>
+                <w:color w:val="1D2263"/>
+                <w:sz w:val="36"/>
+                <w:szCs w:val="36"/>
+              </w:rPr>
+              <w:t>Langues</w:t>
+            </w:r>
+          </w:p>
+        </w:tc>
+      </w:tr>
+    </w:tbl>
+    <w:p>
+      <w:pPr>
+        <w:rPr>
+          <w:b/>
+          <w:bCs/>
+          <w:sz w:val="32"/>
+          <w:szCs w:val="32"/>
+          <w:lang w:val="en-CA"/>
+        </w:rPr>
+      </w:pPr>
+      <w:r>
+        <w:rPr>
+          <w:b/>
+          <w:bCs/>
+          <w:sz w:val="32"/>
+          <w:szCs w:val="32"/>
+          <w:lang w:val="en-CA"/>
+        </w:rPr>
+        <w:t>{{TABLEAU_RECURSIF_</w:t>
+      </w:r>
+      <w:r>
+        <w:rPr>
+          <w:b/>
+          <w:bCs/>
+          <w:sz w:val="32"/>
+          <w:szCs w:val="32"/>
+          <w:lang w:val="en-CA"/>
+        </w:rPr>
+        <w:t>LANGUES</w:t>
+      </w:r>
+      <w:r>
+        <w:rPr>
+          <w:b/>
+          <w:bCs/>
+          <w:sz w:val="32"/>
+          <w:szCs w:val="32"/>
+          <w:lang w:val="en-CA"/>
+        </w:rPr>
+        <w:t>}}</w:t>
+      </w:r>
+    </w:p>
+    <w:p>
+      <w:pPr>
+        <w:rPr>
+          <w:b/>
+          <w:bCs/>
+          <w:sz w:val="32"/>
+          <w:szCs w:val="32"/>
+        </w:rPr>
+      </w:pPr>
+    </w:p>
     <w:sectPr>
-      <w:headerReference w:type="default" r:id="rId22"/>
-      <w:footerReference w:type="default" r:id="rId23"/>
+      <w:headerReference w:type="default" r:id="rId25"/>
+      <w:footerReference w:type="default" r:id="rId26"/>
       <w:pgSz w:w="11906" w:h="16838"/>
       <w:pgMar w:top="720" w:right="720" w:bottom="720" w:left="720" w:header="708" w:footer="708" w:gutter="0"/>
       <w:cols w:space="708"/>
@@ -2714,14 +3182,14 @@
         <v:path o:extrusionok="f" gradientshapeok="t" o:connecttype="rect"/>
         <o:lock v:ext="edit" aspectratio="t"/>
       </v:shapetype>
-      <v:shape id="_x0000_i1036" type="#_x0000_t75" style="width:13.5pt;height:13.5pt;visibility:visible;mso-wrap-style:square" o:bullet="t">
+      <v:shape id="_x0000_i1068" type="#_x0000_t75" style="width:13.5pt;height:13.5pt;visibility:visible;mso-wrap-style:square" o:bullet="t">
         <v:imagedata r:id="rId1" o:title=""/>
       </v:shape>
     </w:pict>
   </w:numPicBullet>
   <w:numPicBullet w:numPicBulletId="1">
     <w:pict>
-      <v:shape id="_x0000_i1037" type="#_x0000_t75" style="width:13.5pt;height:13.5pt;visibility:visible;mso-wrap-style:square" o:bullet="t">
+      <v:shape id="_x0000_i1069" type="#_x0000_t75" style="width:13.5pt;height:13.5pt;visibility:visible;mso-wrap-style:square" o:bullet="t">
         <v:imagedata r:id="rId2" o:title=""/>
       </v:shape>
     </w:pict>
@@ -4906,6 +5374,7 @@
   <w:style w:type="paragraph" w:default="1" w:styleId="Normal">
     <w:name w:val="Normal"/>
     <w:qFormat/>
+    <w:rsid w:val="00590E9E"/>
   </w:style>
   <w:style w:type="paragraph" w:styleId="Heading1">
     <w:name w:val="heading 1"/>
@@ -5109,7 +5578,6 @@
   <w:style w:type="character" w:default="1" w:styleId="DefaultParagraphFont">
     <w:name w:val="Default Paragraph Font"/>
     <w:uiPriority w:val="1"/>
-    <w:semiHidden/>
     <w:unhideWhenUsed/>
   </w:style>
   <w:style w:type="table" w:default="1" w:styleId="TableNormal">

</xml_diff>

<commit_message>
Ajout des formations, certif et langues dans l'export
</commit_message>
<xml_diff>
--- a/ui/Altalents.MVC/Templates/Template_DT_Altea_2024_FirstPage.docx
+++ b/ui/Altalents.MVC/Templates/Template_DT_Altea_2024_FirstPage.docx
@@ -2333,8 +2333,8 @@
         <w:rPr>
           <w:b/>
           <w:bCs/>
-          <w:sz w:val="32"/>
-          <w:szCs w:val="32"/>
+          <w:sz w:val="16"/>
+          <w:szCs w:val="16"/>
           <w:lang w:val="en-CA"/>
         </w:rPr>
       </w:pPr>
@@ -2659,8 +2659,8 @@
         <w:rPr>
           <w:b/>
           <w:bCs/>
-          <w:sz w:val="32"/>
-          <w:szCs w:val="32"/>
+          <w:sz w:val="16"/>
+          <w:szCs w:val="16"/>
           <w:lang w:val="en-CA"/>
         </w:rPr>
       </w:pPr>
@@ -2832,8 +2832,8 @@
         <w:rPr>
           <w:b/>
           <w:bCs/>
-          <w:sz w:val="32"/>
-          <w:szCs w:val="32"/>
+          <w:sz w:val="16"/>
+          <w:szCs w:val="16"/>
         </w:rPr>
       </w:pPr>
     </w:p>
@@ -3182,14 +3182,14 @@
         <v:path o:extrusionok="f" gradientshapeok="t" o:connecttype="rect"/>
         <o:lock v:ext="edit" aspectratio="t"/>
       </v:shapetype>
-      <v:shape id="_x0000_i1068" type="#_x0000_t75" style="width:13.5pt;height:13.5pt;visibility:visible;mso-wrap-style:square" o:bullet="t">
+      <v:shape id="_x0000_i1252" type="#_x0000_t75" style="width:13.5pt;height:13.5pt;visibility:visible;mso-wrap-style:square" o:bullet="t">
         <v:imagedata r:id="rId1" o:title=""/>
       </v:shape>
     </w:pict>
   </w:numPicBullet>
   <w:numPicBullet w:numPicBulletId="1">
     <w:pict>
-      <v:shape id="_x0000_i1069" type="#_x0000_t75" style="width:13.5pt;height:13.5pt;visibility:visible;mso-wrap-style:square" o:bullet="t">
+      <v:shape id="_x0000_i1253" type="#_x0000_t75" style="width:13.5pt;height:13.5pt;visibility:visible;mso-wrap-style:square" o:bullet="t">
         <v:imagedata r:id="rId2" o:title=""/>
       </v:shape>
     </w:pict>

</xml_diff>